<commit_message>
Formato de Historias de Usuario
</commit_message>
<xml_diff>
--- a/sprint1/FORMATOS - ARTEFACTOS ANALISIS.docx
+++ b/sprint1/FORMATOS - ARTEFACTOS ANALISIS.docx
@@ -6726,7 +6726,6 @@
                 <w:b/>
               </w:rPr>
             </w:pPr>
-            <w:bookmarkStart w:id="0" w:name="_GoBack"/>
           </w:p>
         </w:tc>
         <w:tc>
@@ -6760,7 +6759,6 @@
           </w:p>
         </w:tc>
       </w:tr>
-      <w:bookmarkEnd w:id="0"/>
       <w:tr>
         <w:trPr>
           <w:trHeight w:val="864"/>
@@ -8875,6 +8873,2552 @@
         </w:drawing>
       </w:r>
     </w:p>
+    <w:p/>
+    <w:p/>
+    <w:tbl>
+      <w:tblPr>
+        <w:tblW w:w="0" w:type="auto"/>
+        <w:tblCellMar>
+          <w:left w:w="0" w:type="dxa"/>
+          <w:right w:w="0" w:type="dxa"/>
+        </w:tblCellMar>
+        <w:tblLook w:val="04A0" w:firstRow="1" w:lastRow="0" w:firstColumn="1" w:lastColumn="0" w:noHBand="0" w:noVBand="1"/>
+      </w:tblPr>
+      <w:tblGrid>
+        <w:gridCol w:w="2130"/>
+        <w:gridCol w:w="7930"/>
+      </w:tblGrid>
+      <w:tr>
+        <w:trPr>
+          <w:trHeight w:val="480"/>
+        </w:trPr>
+        <w:tc>
+          <w:tcPr>
+            <w:tcW w:w="2160" w:type="dxa"/>
+            <w:tcBorders>
+              <w:top w:val="single" w:sz="8" w:space="0" w:color="FFFFFF"/>
+              <w:left w:val="single" w:sz="8" w:space="0" w:color="FFFFFF"/>
+              <w:bottom w:val="single" w:sz="24" w:space="0" w:color="FFFFFF"/>
+              <w:right w:val="single" w:sz="8" w:space="0" w:color="FFFFFF"/>
+            </w:tcBorders>
+            <w:shd w:val="clear" w:color="auto" w:fill="4472C4"/>
+            <w:tcMar>
+              <w:top w:w="71" w:type="dxa"/>
+              <w:left w:w="107" w:type="dxa"/>
+              <w:bottom w:w="0" w:type="dxa"/>
+              <w:right w:w="115" w:type="dxa"/>
+            </w:tcMar>
+            <w:vAlign w:val="center"/>
+            <w:hideMark/>
+          </w:tcPr>
+          <w:p>
+            <w:pPr>
+              <w:spacing w:after="124" w:line="265" w:lineRule="auto"/>
+              <w:ind w:left="184" w:right="585"/>
+              <w:rPr>
+                <w:i/>
+                <w:sz w:val="18"/>
+              </w:rPr>
+            </w:pPr>
+            <w:r>
+              <w:rPr>
+                <w:b/>
+                <w:bCs/>
+                <w:i/>
+                <w:sz w:val="18"/>
+              </w:rPr>
+              <w:t>ID. HISTORIA USUARIO</w:t>
+            </w:r>
+          </w:p>
+        </w:tc>
+        <w:tc>
+          <w:tcPr>
+            <w:tcW w:w="10080" w:type="dxa"/>
+            <w:tcBorders>
+              <w:top w:val="single" w:sz="8" w:space="0" w:color="FFFFFF"/>
+              <w:left w:val="single" w:sz="8" w:space="0" w:color="FFFFFF"/>
+              <w:bottom w:val="single" w:sz="24" w:space="0" w:color="FFFFFF"/>
+              <w:right w:val="single" w:sz="8" w:space="0" w:color="FFFFFF"/>
+            </w:tcBorders>
+            <w:shd w:val="clear" w:color="auto" w:fill="4472C4"/>
+            <w:tcMar>
+              <w:top w:w="71" w:type="dxa"/>
+              <w:left w:w="107" w:type="dxa"/>
+              <w:bottom w:w="0" w:type="dxa"/>
+              <w:right w:w="115" w:type="dxa"/>
+            </w:tcMar>
+            <w:vAlign w:val="center"/>
+            <w:hideMark/>
+          </w:tcPr>
+          <w:p>
+            <w:pPr>
+              <w:spacing w:after="124" w:line="265" w:lineRule="auto"/>
+              <w:ind w:left="184" w:right="585"/>
+              <w:jc w:val="center"/>
+              <w:rPr>
+                <w:i/>
+                <w:sz w:val="18"/>
+              </w:rPr>
+            </w:pPr>
+            <w:r>
+              <w:rPr>
+                <w:b/>
+                <w:bCs/>
+                <w:i/>
+                <w:sz w:val="18"/>
+              </w:rPr>
+              <w:t>DESCRIPCIÓN DE LA HISTORIA DE USUARIO</w:t>
+            </w:r>
+          </w:p>
+        </w:tc>
+      </w:tr>
+      <w:tr>
+        <w:trPr>
+          <w:trHeight w:val="463"/>
+        </w:trPr>
+        <w:tc>
+          <w:tcPr>
+            <w:tcW w:w="2160" w:type="dxa"/>
+            <w:tcBorders>
+              <w:top w:val="single" w:sz="24" w:space="0" w:color="FFFFFF"/>
+              <w:left w:val="single" w:sz="8" w:space="0" w:color="FFFFFF"/>
+              <w:bottom w:val="single" w:sz="8" w:space="0" w:color="FFFFFF"/>
+              <w:right w:val="single" w:sz="8" w:space="0" w:color="FFFFFF"/>
+            </w:tcBorders>
+            <w:shd w:val="clear" w:color="auto" w:fill="4472C4"/>
+            <w:tcMar>
+              <w:top w:w="71" w:type="dxa"/>
+              <w:left w:w="107" w:type="dxa"/>
+              <w:bottom w:w="0" w:type="dxa"/>
+              <w:right w:w="115" w:type="dxa"/>
+            </w:tcMar>
+            <w:hideMark/>
+          </w:tcPr>
+          <w:p>
+            <w:pPr>
+              <w:spacing w:after="124" w:line="265" w:lineRule="auto"/>
+              <w:ind w:left="184" w:right="585"/>
+              <w:rPr>
+                <w:i/>
+                <w:sz w:val="18"/>
+              </w:rPr>
+            </w:pPr>
+            <w:r>
+              <w:rPr>
+                <w:b/>
+                <w:bCs/>
+                <w:i/>
+                <w:sz w:val="18"/>
+              </w:rPr>
+              <w:t xml:space="preserve">HU-001 </w:t>
+            </w:r>
+          </w:p>
+        </w:tc>
+        <w:tc>
+          <w:tcPr>
+            <w:tcW w:w="10080" w:type="dxa"/>
+            <w:tcBorders>
+              <w:top w:val="single" w:sz="24" w:space="0" w:color="FFFFFF"/>
+              <w:left w:val="single" w:sz="8" w:space="0" w:color="FFFFFF"/>
+              <w:bottom w:val="single" w:sz="8" w:space="0" w:color="FFFFFF"/>
+              <w:right w:val="single" w:sz="8" w:space="0" w:color="FFFFFF"/>
+            </w:tcBorders>
+            <w:shd w:val="clear" w:color="auto" w:fill="CFD5EA"/>
+            <w:tcMar>
+              <w:top w:w="71" w:type="dxa"/>
+              <w:left w:w="107" w:type="dxa"/>
+              <w:bottom w:w="0" w:type="dxa"/>
+              <w:right w:w="115" w:type="dxa"/>
+            </w:tcMar>
+            <w:hideMark/>
+          </w:tcPr>
+          <w:p>
+            <w:pPr>
+              <w:spacing w:after="124" w:line="265" w:lineRule="auto"/>
+              <w:ind w:left="184" w:right="585"/>
+              <w:rPr>
+                <w:i/>
+                <w:sz w:val="18"/>
+              </w:rPr>
+            </w:pPr>
+            <w:r>
+              <w:rPr>
+                <w:i/>
+                <w:sz w:val="18"/>
+              </w:rPr>
+              <w:t>Historia: Crear proyectos</w:t>
+            </w:r>
+          </w:p>
+          <w:p>
+            <w:pPr>
+              <w:spacing w:after="124" w:line="265" w:lineRule="auto"/>
+              <w:ind w:right="585"/>
+              <w:rPr>
+                <w:i/>
+                <w:sz w:val="18"/>
+              </w:rPr>
+            </w:pPr>
+            <w:r>
+              <w:rPr>
+                <w:b/>
+                <w:bCs/>
+                <w:i/>
+                <w:color w:val="FF0000"/>
+                <w:sz w:val="18"/>
+              </w:rPr>
+              <w:t xml:space="preserve">    </w:t>
+            </w:r>
+            <w:r>
+              <w:rPr>
+                <w:b/>
+                <w:bCs/>
+                <w:i/>
+                <w:color w:val="FF0000"/>
+                <w:sz w:val="18"/>
+              </w:rPr>
+              <w:t>Como</w:t>
+            </w:r>
+            <w:r>
+              <w:rPr>
+                <w:i/>
+                <w:color w:val="FF0000"/>
+                <w:sz w:val="18"/>
+              </w:rPr>
+              <w:t xml:space="preserve"> </w:t>
+            </w:r>
+            <w:r>
+              <w:rPr>
+                <w:i/>
+                <w:sz w:val="18"/>
+              </w:rPr>
+              <w:t>Administrador</w:t>
+            </w:r>
+            <w:r>
+              <w:rPr>
+                <w:i/>
+                <w:sz w:val="18"/>
+              </w:rPr>
+              <w:t>, Secretaria</w:t>
+            </w:r>
+            <w:r>
+              <w:rPr>
+                <w:i/>
+                <w:sz w:val="18"/>
+              </w:rPr>
+              <w:t xml:space="preserve"> </w:t>
+            </w:r>
+          </w:p>
+          <w:p>
+            <w:pPr>
+              <w:spacing w:after="124" w:line="265" w:lineRule="auto"/>
+              <w:ind w:left="184" w:right="585"/>
+              <w:rPr>
+                <w:i/>
+                <w:sz w:val="18"/>
+              </w:rPr>
+            </w:pPr>
+            <w:r>
+              <w:rPr>
+                <w:b/>
+                <w:bCs/>
+                <w:i/>
+                <w:color w:val="FF0000"/>
+                <w:sz w:val="18"/>
+              </w:rPr>
+              <w:t>yo debería</w:t>
+            </w:r>
+            <w:r>
+              <w:rPr>
+                <w:i/>
+                <w:color w:val="FF0000"/>
+                <w:sz w:val="18"/>
+              </w:rPr>
+              <w:t xml:space="preserve"> </w:t>
+            </w:r>
+            <w:r>
+              <w:rPr>
+                <w:i/>
+                <w:sz w:val="18"/>
+              </w:rPr>
+              <w:t xml:space="preserve">Crear Proyectos, </w:t>
+            </w:r>
+          </w:p>
+          <w:p>
+            <w:pPr>
+              <w:spacing w:after="124" w:line="265" w:lineRule="auto"/>
+              <w:ind w:left="184" w:right="585"/>
+              <w:rPr>
+                <w:i/>
+                <w:sz w:val="18"/>
+              </w:rPr>
+            </w:pPr>
+            <w:r>
+              <w:rPr>
+                <w:b/>
+                <w:bCs/>
+                <w:i/>
+                <w:color w:val="FF0000"/>
+                <w:sz w:val="18"/>
+              </w:rPr>
+              <w:t xml:space="preserve">a fin </w:t>
+            </w:r>
+            <w:r>
+              <w:rPr>
+                <w:i/>
+                <w:sz w:val="18"/>
+              </w:rPr>
+              <w:t>de que puedan ser consultados por los diferentes perfiles del Sistema</w:t>
+            </w:r>
+          </w:p>
+        </w:tc>
+      </w:tr>
+      <w:tr>
+        <w:trPr>
+          <w:trHeight w:val="463"/>
+        </w:trPr>
+        <w:tc>
+          <w:tcPr>
+            <w:tcW w:w="2160" w:type="dxa"/>
+            <w:tcBorders>
+              <w:top w:val="single" w:sz="8" w:space="0" w:color="FFFFFF"/>
+              <w:left w:val="single" w:sz="8" w:space="0" w:color="FFFFFF"/>
+              <w:bottom w:val="single" w:sz="8" w:space="0" w:color="FFFFFF"/>
+              <w:right w:val="single" w:sz="8" w:space="0" w:color="FFFFFF"/>
+            </w:tcBorders>
+            <w:shd w:val="clear" w:color="auto" w:fill="4472C4"/>
+            <w:tcMar>
+              <w:top w:w="71" w:type="dxa"/>
+              <w:left w:w="107" w:type="dxa"/>
+              <w:bottom w:w="0" w:type="dxa"/>
+              <w:right w:w="115" w:type="dxa"/>
+            </w:tcMar>
+            <w:hideMark/>
+          </w:tcPr>
+          <w:p>
+            <w:pPr>
+              <w:spacing w:after="124" w:line="265" w:lineRule="auto"/>
+              <w:ind w:left="184" w:right="585"/>
+              <w:rPr>
+                <w:i/>
+                <w:sz w:val="18"/>
+              </w:rPr>
+            </w:pPr>
+            <w:r>
+              <w:rPr>
+                <w:b/>
+                <w:bCs/>
+                <w:i/>
+                <w:sz w:val="18"/>
+              </w:rPr>
+              <w:t xml:space="preserve">PRIORIDAD </w:t>
+            </w:r>
+          </w:p>
+        </w:tc>
+        <w:tc>
+          <w:tcPr>
+            <w:tcW w:w="10080" w:type="dxa"/>
+            <w:tcBorders>
+              <w:top w:val="single" w:sz="8" w:space="0" w:color="FFFFFF"/>
+              <w:left w:val="single" w:sz="8" w:space="0" w:color="FFFFFF"/>
+              <w:bottom w:val="single" w:sz="8" w:space="0" w:color="FFFFFF"/>
+              <w:right w:val="single" w:sz="8" w:space="0" w:color="FFFFFF"/>
+            </w:tcBorders>
+            <w:shd w:val="clear" w:color="auto" w:fill="E9EBF5"/>
+            <w:tcMar>
+              <w:top w:w="71" w:type="dxa"/>
+              <w:left w:w="107" w:type="dxa"/>
+              <w:bottom w:w="0" w:type="dxa"/>
+              <w:right w:w="115" w:type="dxa"/>
+            </w:tcMar>
+            <w:hideMark/>
+          </w:tcPr>
+          <w:p>
+            <w:pPr>
+              <w:spacing w:after="124" w:line="265" w:lineRule="auto"/>
+              <w:ind w:left="184" w:right="585"/>
+              <w:rPr>
+                <w:i/>
+                <w:sz w:val="18"/>
+              </w:rPr>
+            </w:pPr>
+            <w:r>
+              <w:rPr>
+                <w:i/>
+                <w:sz w:val="18"/>
+              </w:rPr>
+              <w:t xml:space="preserve"> ALTA</w:t>
+            </w:r>
+          </w:p>
+        </w:tc>
+      </w:tr>
+      <w:tr>
+        <w:trPr>
+          <w:trHeight w:val="456"/>
+        </w:trPr>
+        <w:tc>
+          <w:tcPr>
+            <w:tcW w:w="2160" w:type="dxa"/>
+            <w:tcBorders>
+              <w:top w:val="single" w:sz="8" w:space="0" w:color="FFFFFF"/>
+              <w:left w:val="single" w:sz="8" w:space="0" w:color="FFFFFF"/>
+              <w:bottom w:val="single" w:sz="8" w:space="0" w:color="FFFFFF"/>
+              <w:right w:val="single" w:sz="8" w:space="0" w:color="FFFFFF"/>
+            </w:tcBorders>
+            <w:shd w:val="clear" w:color="auto" w:fill="4472C4"/>
+            <w:tcMar>
+              <w:top w:w="71" w:type="dxa"/>
+              <w:left w:w="107" w:type="dxa"/>
+              <w:bottom w:w="0" w:type="dxa"/>
+              <w:right w:w="115" w:type="dxa"/>
+            </w:tcMar>
+            <w:hideMark/>
+          </w:tcPr>
+          <w:p>
+            <w:pPr>
+              <w:spacing w:after="124" w:line="265" w:lineRule="auto"/>
+              <w:ind w:left="184" w:right="585"/>
+              <w:rPr>
+                <w:i/>
+                <w:sz w:val="18"/>
+              </w:rPr>
+            </w:pPr>
+            <w:r>
+              <w:rPr>
+                <w:b/>
+                <w:bCs/>
+                <w:i/>
+                <w:sz w:val="18"/>
+              </w:rPr>
+              <w:t>VALOR</w:t>
+            </w:r>
+          </w:p>
+        </w:tc>
+        <w:tc>
+          <w:tcPr>
+            <w:tcW w:w="10080" w:type="dxa"/>
+            <w:tcBorders>
+              <w:top w:val="single" w:sz="8" w:space="0" w:color="FFFFFF"/>
+              <w:left w:val="single" w:sz="8" w:space="0" w:color="FFFFFF"/>
+              <w:bottom w:val="single" w:sz="8" w:space="0" w:color="FFFFFF"/>
+              <w:right w:val="single" w:sz="8" w:space="0" w:color="FFFFFF"/>
+            </w:tcBorders>
+            <w:shd w:val="clear" w:color="auto" w:fill="CFD5EA"/>
+            <w:tcMar>
+              <w:top w:w="71" w:type="dxa"/>
+              <w:left w:w="107" w:type="dxa"/>
+              <w:bottom w:w="0" w:type="dxa"/>
+              <w:right w:w="115" w:type="dxa"/>
+            </w:tcMar>
+            <w:hideMark/>
+          </w:tcPr>
+          <w:p>
+            <w:pPr>
+              <w:spacing w:after="124" w:line="265" w:lineRule="auto"/>
+              <w:ind w:left="184" w:right="585"/>
+              <w:rPr>
+                <w:i/>
+                <w:sz w:val="18"/>
+              </w:rPr>
+            </w:pPr>
+          </w:p>
+        </w:tc>
+      </w:tr>
+      <w:tr>
+        <w:trPr>
+          <w:trHeight w:val="456"/>
+        </w:trPr>
+        <w:tc>
+          <w:tcPr>
+            <w:tcW w:w="2160" w:type="dxa"/>
+            <w:tcBorders>
+              <w:top w:val="single" w:sz="8" w:space="0" w:color="FFFFFF"/>
+              <w:left w:val="single" w:sz="8" w:space="0" w:color="FFFFFF"/>
+              <w:bottom w:val="single" w:sz="8" w:space="0" w:color="FFFFFF"/>
+              <w:right w:val="single" w:sz="8" w:space="0" w:color="FFFFFF"/>
+            </w:tcBorders>
+            <w:shd w:val="clear" w:color="auto" w:fill="4472C4"/>
+            <w:tcMar>
+              <w:top w:w="71" w:type="dxa"/>
+              <w:left w:w="107" w:type="dxa"/>
+              <w:bottom w:w="0" w:type="dxa"/>
+              <w:right w:w="115" w:type="dxa"/>
+            </w:tcMar>
+            <w:hideMark/>
+          </w:tcPr>
+          <w:p>
+            <w:pPr>
+              <w:spacing w:after="124" w:line="265" w:lineRule="auto"/>
+              <w:ind w:left="184" w:right="585"/>
+              <w:rPr>
+                <w:i/>
+                <w:sz w:val="18"/>
+              </w:rPr>
+            </w:pPr>
+            <w:r>
+              <w:rPr>
+                <w:b/>
+                <w:bCs/>
+                <w:i/>
+                <w:sz w:val="18"/>
+              </w:rPr>
+              <w:t>RESPONSABLE</w:t>
+            </w:r>
+          </w:p>
+        </w:tc>
+        <w:tc>
+          <w:tcPr>
+            <w:tcW w:w="10080" w:type="dxa"/>
+            <w:tcBorders>
+              <w:top w:val="single" w:sz="8" w:space="0" w:color="FFFFFF"/>
+              <w:left w:val="single" w:sz="8" w:space="0" w:color="FFFFFF"/>
+              <w:bottom w:val="single" w:sz="8" w:space="0" w:color="FFFFFF"/>
+              <w:right w:val="single" w:sz="8" w:space="0" w:color="FFFFFF"/>
+            </w:tcBorders>
+            <w:shd w:val="clear" w:color="auto" w:fill="E9EBF5"/>
+            <w:tcMar>
+              <w:top w:w="71" w:type="dxa"/>
+              <w:left w:w="107" w:type="dxa"/>
+              <w:bottom w:w="0" w:type="dxa"/>
+              <w:right w:w="115" w:type="dxa"/>
+            </w:tcMar>
+            <w:hideMark/>
+          </w:tcPr>
+          <w:p>
+            <w:pPr>
+              <w:spacing w:after="124" w:line="265" w:lineRule="auto"/>
+              <w:ind w:left="184" w:right="585"/>
+              <w:rPr>
+                <w:i/>
+                <w:sz w:val="18"/>
+              </w:rPr>
+            </w:pPr>
+            <w:r>
+              <w:rPr>
+                <w:i/>
+                <w:sz w:val="18"/>
+              </w:rPr>
+              <w:t>Alguien del grupo</w:t>
+            </w:r>
+          </w:p>
+        </w:tc>
+      </w:tr>
+      <w:tr>
+        <w:trPr>
+          <w:trHeight w:val="456"/>
+        </w:trPr>
+        <w:tc>
+          <w:tcPr>
+            <w:tcW w:w="2160" w:type="dxa"/>
+            <w:tcBorders>
+              <w:top w:val="single" w:sz="8" w:space="0" w:color="FFFFFF"/>
+              <w:left w:val="single" w:sz="8" w:space="0" w:color="FFFFFF"/>
+              <w:bottom w:val="single" w:sz="8" w:space="0" w:color="FFFFFF"/>
+              <w:right w:val="single" w:sz="8" w:space="0" w:color="FFFFFF"/>
+            </w:tcBorders>
+            <w:shd w:val="clear" w:color="auto" w:fill="4472C4"/>
+            <w:tcMar>
+              <w:top w:w="71" w:type="dxa"/>
+              <w:left w:w="107" w:type="dxa"/>
+              <w:bottom w:w="0" w:type="dxa"/>
+              <w:right w:w="115" w:type="dxa"/>
+            </w:tcMar>
+          </w:tcPr>
+          <w:p>
+            <w:pPr>
+              <w:spacing w:after="124" w:line="265" w:lineRule="auto"/>
+              <w:ind w:left="184" w:right="585"/>
+              <w:rPr>
+                <w:b/>
+                <w:bCs/>
+                <w:i/>
+                <w:sz w:val="18"/>
+              </w:rPr>
+            </w:pPr>
+          </w:p>
+        </w:tc>
+        <w:tc>
+          <w:tcPr>
+            <w:tcW w:w="10080" w:type="dxa"/>
+            <w:tcBorders>
+              <w:top w:val="single" w:sz="8" w:space="0" w:color="FFFFFF"/>
+              <w:left w:val="single" w:sz="8" w:space="0" w:color="FFFFFF"/>
+              <w:bottom w:val="single" w:sz="8" w:space="0" w:color="FFFFFF"/>
+              <w:right w:val="single" w:sz="8" w:space="0" w:color="FFFFFF"/>
+            </w:tcBorders>
+            <w:shd w:val="clear" w:color="auto" w:fill="E9EBF5"/>
+            <w:tcMar>
+              <w:top w:w="71" w:type="dxa"/>
+              <w:left w:w="107" w:type="dxa"/>
+              <w:bottom w:w="0" w:type="dxa"/>
+              <w:right w:w="115" w:type="dxa"/>
+            </w:tcMar>
+          </w:tcPr>
+          <w:p>
+            <w:pPr>
+              <w:spacing w:after="124" w:line="265" w:lineRule="auto"/>
+              <w:ind w:left="184" w:right="585"/>
+              <w:rPr>
+                <w:i/>
+                <w:sz w:val="18"/>
+              </w:rPr>
+            </w:pPr>
+          </w:p>
+        </w:tc>
+      </w:tr>
+    </w:tbl>
+    <w:p/>
+    <w:tbl>
+      <w:tblPr>
+        <w:tblW w:w="0" w:type="auto"/>
+        <w:tblCellMar>
+          <w:left w:w="0" w:type="dxa"/>
+          <w:right w:w="0" w:type="dxa"/>
+        </w:tblCellMar>
+        <w:tblLook w:val="04A0" w:firstRow="1" w:lastRow="0" w:firstColumn="1" w:lastColumn="0" w:noHBand="0" w:noVBand="1"/>
+      </w:tblPr>
+      <w:tblGrid>
+        <w:gridCol w:w="2129"/>
+        <w:gridCol w:w="7931"/>
+      </w:tblGrid>
+      <w:tr>
+        <w:trPr>
+          <w:trHeight w:val="480"/>
+        </w:trPr>
+        <w:tc>
+          <w:tcPr>
+            <w:tcW w:w="2160" w:type="dxa"/>
+            <w:tcBorders>
+              <w:top w:val="single" w:sz="8" w:space="0" w:color="FFFFFF"/>
+              <w:left w:val="single" w:sz="8" w:space="0" w:color="FFFFFF"/>
+              <w:bottom w:val="single" w:sz="24" w:space="0" w:color="FFFFFF"/>
+              <w:right w:val="single" w:sz="8" w:space="0" w:color="FFFFFF"/>
+            </w:tcBorders>
+            <w:shd w:val="clear" w:color="auto" w:fill="4472C4"/>
+            <w:tcMar>
+              <w:top w:w="71" w:type="dxa"/>
+              <w:left w:w="107" w:type="dxa"/>
+              <w:bottom w:w="0" w:type="dxa"/>
+              <w:right w:w="115" w:type="dxa"/>
+            </w:tcMar>
+            <w:vAlign w:val="center"/>
+            <w:hideMark/>
+          </w:tcPr>
+          <w:p>
+            <w:pPr>
+              <w:spacing w:after="124" w:line="265" w:lineRule="auto"/>
+              <w:ind w:left="184" w:right="585"/>
+              <w:rPr>
+                <w:i/>
+                <w:sz w:val="18"/>
+              </w:rPr>
+            </w:pPr>
+            <w:r>
+              <w:rPr>
+                <w:b/>
+                <w:bCs/>
+                <w:i/>
+                <w:sz w:val="18"/>
+              </w:rPr>
+              <w:t>ID. HISTORIA USUARIO</w:t>
+            </w:r>
+          </w:p>
+        </w:tc>
+        <w:tc>
+          <w:tcPr>
+            <w:tcW w:w="10080" w:type="dxa"/>
+            <w:tcBorders>
+              <w:top w:val="single" w:sz="8" w:space="0" w:color="FFFFFF"/>
+              <w:left w:val="single" w:sz="8" w:space="0" w:color="FFFFFF"/>
+              <w:bottom w:val="single" w:sz="24" w:space="0" w:color="FFFFFF"/>
+              <w:right w:val="single" w:sz="8" w:space="0" w:color="FFFFFF"/>
+            </w:tcBorders>
+            <w:shd w:val="clear" w:color="auto" w:fill="4472C4"/>
+            <w:tcMar>
+              <w:top w:w="71" w:type="dxa"/>
+              <w:left w:w="107" w:type="dxa"/>
+              <w:bottom w:w="0" w:type="dxa"/>
+              <w:right w:w="115" w:type="dxa"/>
+            </w:tcMar>
+            <w:vAlign w:val="center"/>
+            <w:hideMark/>
+          </w:tcPr>
+          <w:p>
+            <w:pPr>
+              <w:spacing w:after="124" w:line="265" w:lineRule="auto"/>
+              <w:ind w:left="184" w:right="585"/>
+              <w:jc w:val="center"/>
+              <w:rPr>
+                <w:i/>
+                <w:sz w:val="18"/>
+              </w:rPr>
+            </w:pPr>
+            <w:r>
+              <w:rPr>
+                <w:b/>
+                <w:bCs/>
+                <w:i/>
+                <w:sz w:val="18"/>
+              </w:rPr>
+              <w:t>DESCRIPCIÓN DE LA HISTORIA DE USUARIO</w:t>
+            </w:r>
+          </w:p>
+        </w:tc>
+      </w:tr>
+      <w:tr>
+        <w:trPr>
+          <w:trHeight w:val="463"/>
+        </w:trPr>
+        <w:tc>
+          <w:tcPr>
+            <w:tcW w:w="2160" w:type="dxa"/>
+            <w:tcBorders>
+              <w:top w:val="single" w:sz="24" w:space="0" w:color="FFFFFF"/>
+              <w:left w:val="single" w:sz="8" w:space="0" w:color="FFFFFF"/>
+              <w:bottom w:val="single" w:sz="8" w:space="0" w:color="FFFFFF"/>
+              <w:right w:val="single" w:sz="8" w:space="0" w:color="FFFFFF"/>
+            </w:tcBorders>
+            <w:shd w:val="clear" w:color="auto" w:fill="4472C4"/>
+            <w:tcMar>
+              <w:top w:w="71" w:type="dxa"/>
+              <w:left w:w="107" w:type="dxa"/>
+              <w:bottom w:w="0" w:type="dxa"/>
+              <w:right w:w="115" w:type="dxa"/>
+            </w:tcMar>
+            <w:hideMark/>
+          </w:tcPr>
+          <w:p>
+            <w:pPr>
+              <w:spacing w:after="124" w:line="265" w:lineRule="auto"/>
+              <w:ind w:left="184" w:right="585"/>
+              <w:rPr>
+                <w:i/>
+                <w:sz w:val="18"/>
+              </w:rPr>
+            </w:pPr>
+            <w:r>
+              <w:rPr>
+                <w:b/>
+                <w:bCs/>
+                <w:i/>
+                <w:sz w:val="18"/>
+              </w:rPr>
+              <w:t xml:space="preserve">HU-001 </w:t>
+            </w:r>
+          </w:p>
+        </w:tc>
+        <w:tc>
+          <w:tcPr>
+            <w:tcW w:w="10080" w:type="dxa"/>
+            <w:tcBorders>
+              <w:top w:val="single" w:sz="24" w:space="0" w:color="FFFFFF"/>
+              <w:left w:val="single" w:sz="8" w:space="0" w:color="FFFFFF"/>
+              <w:bottom w:val="single" w:sz="8" w:space="0" w:color="FFFFFF"/>
+              <w:right w:val="single" w:sz="8" w:space="0" w:color="FFFFFF"/>
+            </w:tcBorders>
+            <w:shd w:val="clear" w:color="auto" w:fill="CFD5EA"/>
+            <w:tcMar>
+              <w:top w:w="71" w:type="dxa"/>
+              <w:left w:w="107" w:type="dxa"/>
+              <w:bottom w:w="0" w:type="dxa"/>
+              <w:right w:w="115" w:type="dxa"/>
+            </w:tcMar>
+            <w:hideMark/>
+          </w:tcPr>
+          <w:p>
+            <w:pPr>
+              <w:spacing w:after="124" w:line="265" w:lineRule="auto"/>
+              <w:ind w:left="184" w:right="585"/>
+              <w:rPr>
+                <w:i/>
+                <w:sz w:val="18"/>
+              </w:rPr>
+            </w:pPr>
+            <w:r>
+              <w:rPr>
+                <w:i/>
+                <w:sz w:val="18"/>
+              </w:rPr>
+              <w:t xml:space="preserve">Historia: </w:t>
+            </w:r>
+            <w:r>
+              <w:rPr>
+                <w:i/>
+                <w:sz w:val="18"/>
+              </w:rPr>
+              <w:t>Consultar</w:t>
+            </w:r>
+            <w:r>
+              <w:rPr>
+                <w:i/>
+                <w:sz w:val="18"/>
+              </w:rPr>
+              <w:t xml:space="preserve"> proyectos</w:t>
+            </w:r>
+          </w:p>
+          <w:p>
+            <w:pPr>
+              <w:spacing w:after="124" w:line="265" w:lineRule="auto"/>
+              <w:ind w:right="585"/>
+              <w:rPr>
+                <w:i/>
+                <w:sz w:val="18"/>
+              </w:rPr>
+            </w:pPr>
+            <w:r>
+              <w:rPr>
+                <w:b/>
+                <w:bCs/>
+                <w:i/>
+                <w:color w:val="FF0000"/>
+                <w:sz w:val="18"/>
+              </w:rPr>
+              <w:t xml:space="preserve">    </w:t>
+            </w:r>
+            <w:r>
+              <w:rPr>
+                <w:b/>
+                <w:bCs/>
+                <w:i/>
+                <w:color w:val="FF0000"/>
+                <w:sz w:val="18"/>
+              </w:rPr>
+              <w:t>Como</w:t>
+            </w:r>
+            <w:r>
+              <w:rPr>
+                <w:i/>
+                <w:color w:val="FF0000"/>
+                <w:sz w:val="18"/>
+              </w:rPr>
+              <w:t xml:space="preserve"> </w:t>
+            </w:r>
+            <w:r>
+              <w:rPr>
+                <w:i/>
+                <w:sz w:val="18"/>
+              </w:rPr>
+              <w:t>Administrador</w:t>
+            </w:r>
+            <w:r>
+              <w:rPr>
+                <w:i/>
+                <w:sz w:val="18"/>
+              </w:rPr>
+              <w:t>, Secretaria</w:t>
+            </w:r>
+            <w:r>
+              <w:rPr>
+                <w:i/>
+                <w:sz w:val="18"/>
+              </w:rPr>
+              <w:t>, Tutor, Beneficiario</w:t>
+            </w:r>
+            <w:r>
+              <w:rPr>
+                <w:i/>
+                <w:sz w:val="18"/>
+              </w:rPr>
+              <w:t xml:space="preserve"> </w:t>
+            </w:r>
+          </w:p>
+          <w:p>
+            <w:pPr>
+              <w:spacing w:after="124" w:line="265" w:lineRule="auto"/>
+              <w:ind w:left="184" w:right="585"/>
+              <w:rPr>
+                <w:i/>
+                <w:sz w:val="18"/>
+              </w:rPr>
+            </w:pPr>
+            <w:r>
+              <w:rPr>
+                <w:b/>
+                <w:bCs/>
+                <w:i/>
+                <w:color w:val="FF0000"/>
+                <w:sz w:val="18"/>
+              </w:rPr>
+              <w:lastRenderedPageBreak/>
+              <w:t>yo debería</w:t>
+            </w:r>
+            <w:r>
+              <w:rPr>
+                <w:i/>
+                <w:color w:val="FF0000"/>
+                <w:sz w:val="18"/>
+              </w:rPr>
+              <w:t xml:space="preserve"> </w:t>
+            </w:r>
+            <w:r>
+              <w:rPr>
+                <w:i/>
+                <w:sz w:val="18"/>
+              </w:rPr>
+              <w:t>Consultar</w:t>
+            </w:r>
+            <w:r>
+              <w:rPr>
+                <w:i/>
+                <w:sz w:val="18"/>
+              </w:rPr>
+              <w:t xml:space="preserve"> Proyectos</w:t>
+            </w:r>
+            <w:r>
+              <w:rPr>
+                <w:i/>
+                <w:sz w:val="18"/>
+              </w:rPr>
+              <w:t xml:space="preserve"> por código, por nombre, por fechas, por estado</w:t>
+            </w:r>
+            <w:r>
+              <w:rPr>
+                <w:i/>
+                <w:sz w:val="18"/>
+              </w:rPr>
+              <w:t xml:space="preserve">, </w:t>
+            </w:r>
+          </w:p>
+          <w:p>
+            <w:pPr>
+              <w:spacing w:after="124" w:line="265" w:lineRule="auto"/>
+              <w:ind w:left="184" w:right="585"/>
+              <w:rPr>
+                <w:i/>
+                <w:sz w:val="18"/>
+              </w:rPr>
+            </w:pPr>
+            <w:r>
+              <w:rPr>
+                <w:b/>
+                <w:bCs/>
+                <w:i/>
+                <w:color w:val="FF0000"/>
+                <w:sz w:val="18"/>
+              </w:rPr>
+              <w:t xml:space="preserve">a fin </w:t>
+            </w:r>
+            <w:r>
+              <w:rPr>
+                <w:i/>
+                <w:sz w:val="18"/>
+              </w:rPr>
+              <w:t xml:space="preserve">Mostrar la información correspondiente al proyecto, en la interfaz y generar archivos </w:t>
+            </w:r>
+            <w:proofErr w:type="spellStart"/>
+            <w:r>
+              <w:rPr>
+                <w:i/>
+                <w:sz w:val="18"/>
+              </w:rPr>
+              <w:t>pdf</w:t>
+            </w:r>
+            <w:proofErr w:type="spellEnd"/>
+            <w:r>
+              <w:rPr>
+                <w:i/>
+                <w:sz w:val="18"/>
+              </w:rPr>
+              <w:t xml:space="preserve">, </w:t>
+            </w:r>
+            <w:proofErr w:type="spellStart"/>
+            <w:r>
+              <w:rPr>
+                <w:i/>
+                <w:sz w:val="18"/>
+              </w:rPr>
+              <w:t>xls</w:t>
+            </w:r>
+            <w:proofErr w:type="spellEnd"/>
+          </w:p>
+        </w:tc>
+      </w:tr>
+      <w:tr>
+        <w:trPr>
+          <w:trHeight w:val="463"/>
+        </w:trPr>
+        <w:tc>
+          <w:tcPr>
+            <w:tcW w:w="2160" w:type="dxa"/>
+            <w:tcBorders>
+              <w:top w:val="single" w:sz="8" w:space="0" w:color="FFFFFF"/>
+              <w:left w:val="single" w:sz="8" w:space="0" w:color="FFFFFF"/>
+              <w:bottom w:val="single" w:sz="8" w:space="0" w:color="FFFFFF"/>
+              <w:right w:val="single" w:sz="8" w:space="0" w:color="FFFFFF"/>
+            </w:tcBorders>
+            <w:shd w:val="clear" w:color="auto" w:fill="4472C4"/>
+            <w:tcMar>
+              <w:top w:w="71" w:type="dxa"/>
+              <w:left w:w="107" w:type="dxa"/>
+              <w:bottom w:w="0" w:type="dxa"/>
+              <w:right w:w="115" w:type="dxa"/>
+            </w:tcMar>
+            <w:hideMark/>
+          </w:tcPr>
+          <w:p>
+            <w:pPr>
+              <w:spacing w:after="124" w:line="265" w:lineRule="auto"/>
+              <w:ind w:left="184" w:right="585"/>
+              <w:rPr>
+                <w:i/>
+                <w:sz w:val="18"/>
+              </w:rPr>
+            </w:pPr>
+            <w:r>
+              <w:rPr>
+                <w:b/>
+                <w:bCs/>
+                <w:i/>
+                <w:sz w:val="18"/>
+              </w:rPr>
+              <w:lastRenderedPageBreak/>
+              <w:t xml:space="preserve">PRIORIDAD </w:t>
+            </w:r>
+          </w:p>
+        </w:tc>
+        <w:tc>
+          <w:tcPr>
+            <w:tcW w:w="10080" w:type="dxa"/>
+            <w:tcBorders>
+              <w:top w:val="single" w:sz="8" w:space="0" w:color="FFFFFF"/>
+              <w:left w:val="single" w:sz="8" w:space="0" w:color="FFFFFF"/>
+              <w:bottom w:val="single" w:sz="8" w:space="0" w:color="FFFFFF"/>
+              <w:right w:val="single" w:sz="8" w:space="0" w:color="FFFFFF"/>
+            </w:tcBorders>
+            <w:shd w:val="clear" w:color="auto" w:fill="E9EBF5"/>
+            <w:tcMar>
+              <w:top w:w="71" w:type="dxa"/>
+              <w:left w:w="107" w:type="dxa"/>
+              <w:bottom w:w="0" w:type="dxa"/>
+              <w:right w:w="115" w:type="dxa"/>
+            </w:tcMar>
+            <w:hideMark/>
+          </w:tcPr>
+          <w:p>
+            <w:pPr>
+              <w:spacing w:after="124" w:line="265" w:lineRule="auto"/>
+              <w:ind w:left="184" w:right="585"/>
+              <w:rPr>
+                <w:i/>
+                <w:sz w:val="18"/>
+              </w:rPr>
+            </w:pPr>
+            <w:r>
+              <w:rPr>
+                <w:i/>
+                <w:sz w:val="18"/>
+              </w:rPr>
+              <w:t xml:space="preserve"> </w:t>
+            </w:r>
+            <w:r>
+              <w:rPr>
+                <w:i/>
+                <w:sz w:val="18"/>
+              </w:rPr>
+              <w:t>MEDIA</w:t>
+            </w:r>
+          </w:p>
+        </w:tc>
+      </w:tr>
+      <w:tr>
+        <w:trPr>
+          <w:trHeight w:val="456"/>
+        </w:trPr>
+        <w:tc>
+          <w:tcPr>
+            <w:tcW w:w="2160" w:type="dxa"/>
+            <w:tcBorders>
+              <w:top w:val="single" w:sz="8" w:space="0" w:color="FFFFFF"/>
+              <w:left w:val="single" w:sz="8" w:space="0" w:color="FFFFFF"/>
+              <w:bottom w:val="single" w:sz="8" w:space="0" w:color="FFFFFF"/>
+              <w:right w:val="single" w:sz="8" w:space="0" w:color="FFFFFF"/>
+            </w:tcBorders>
+            <w:shd w:val="clear" w:color="auto" w:fill="4472C4"/>
+            <w:tcMar>
+              <w:top w:w="71" w:type="dxa"/>
+              <w:left w:w="107" w:type="dxa"/>
+              <w:bottom w:w="0" w:type="dxa"/>
+              <w:right w:w="115" w:type="dxa"/>
+            </w:tcMar>
+            <w:hideMark/>
+          </w:tcPr>
+          <w:p>
+            <w:pPr>
+              <w:spacing w:after="124" w:line="265" w:lineRule="auto"/>
+              <w:ind w:left="184" w:right="585"/>
+              <w:rPr>
+                <w:i/>
+                <w:sz w:val="18"/>
+              </w:rPr>
+            </w:pPr>
+            <w:r>
+              <w:rPr>
+                <w:b/>
+                <w:bCs/>
+                <w:i/>
+                <w:sz w:val="18"/>
+              </w:rPr>
+              <w:t>VALOR</w:t>
+            </w:r>
+          </w:p>
+        </w:tc>
+        <w:tc>
+          <w:tcPr>
+            <w:tcW w:w="10080" w:type="dxa"/>
+            <w:tcBorders>
+              <w:top w:val="single" w:sz="8" w:space="0" w:color="FFFFFF"/>
+              <w:left w:val="single" w:sz="8" w:space="0" w:color="FFFFFF"/>
+              <w:bottom w:val="single" w:sz="8" w:space="0" w:color="FFFFFF"/>
+              <w:right w:val="single" w:sz="8" w:space="0" w:color="FFFFFF"/>
+            </w:tcBorders>
+            <w:shd w:val="clear" w:color="auto" w:fill="CFD5EA"/>
+            <w:tcMar>
+              <w:top w:w="71" w:type="dxa"/>
+              <w:left w:w="107" w:type="dxa"/>
+              <w:bottom w:w="0" w:type="dxa"/>
+              <w:right w:w="115" w:type="dxa"/>
+            </w:tcMar>
+            <w:hideMark/>
+          </w:tcPr>
+          <w:p>
+            <w:pPr>
+              <w:spacing w:after="124" w:line="265" w:lineRule="auto"/>
+              <w:ind w:left="184" w:right="585"/>
+              <w:rPr>
+                <w:i/>
+                <w:sz w:val="18"/>
+              </w:rPr>
+            </w:pPr>
+          </w:p>
+        </w:tc>
+      </w:tr>
+      <w:tr>
+        <w:trPr>
+          <w:trHeight w:val="456"/>
+        </w:trPr>
+        <w:tc>
+          <w:tcPr>
+            <w:tcW w:w="2160" w:type="dxa"/>
+            <w:tcBorders>
+              <w:top w:val="single" w:sz="8" w:space="0" w:color="FFFFFF"/>
+              <w:left w:val="single" w:sz="8" w:space="0" w:color="FFFFFF"/>
+              <w:bottom w:val="single" w:sz="8" w:space="0" w:color="FFFFFF"/>
+              <w:right w:val="single" w:sz="8" w:space="0" w:color="FFFFFF"/>
+            </w:tcBorders>
+            <w:shd w:val="clear" w:color="auto" w:fill="4472C4"/>
+            <w:tcMar>
+              <w:top w:w="71" w:type="dxa"/>
+              <w:left w:w="107" w:type="dxa"/>
+              <w:bottom w:w="0" w:type="dxa"/>
+              <w:right w:w="115" w:type="dxa"/>
+            </w:tcMar>
+            <w:hideMark/>
+          </w:tcPr>
+          <w:p>
+            <w:pPr>
+              <w:spacing w:after="124" w:line="265" w:lineRule="auto"/>
+              <w:ind w:left="184" w:right="585"/>
+              <w:rPr>
+                <w:i/>
+                <w:sz w:val="18"/>
+              </w:rPr>
+            </w:pPr>
+            <w:r>
+              <w:rPr>
+                <w:b/>
+                <w:bCs/>
+                <w:i/>
+                <w:sz w:val="18"/>
+              </w:rPr>
+              <w:t>RESPONSABLE</w:t>
+            </w:r>
+          </w:p>
+        </w:tc>
+        <w:tc>
+          <w:tcPr>
+            <w:tcW w:w="10080" w:type="dxa"/>
+            <w:tcBorders>
+              <w:top w:val="single" w:sz="8" w:space="0" w:color="FFFFFF"/>
+              <w:left w:val="single" w:sz="8" w:space="0" w:color="FFFFFF"/>
+              <w:bottom w:val="single" w:sz="8" w:space="0" w:color="FFFFFF"/>
+              <w:right w:val="single" w:sz="8" w:space="0" w:color="FFFFFF"/>
+            </w:tcBorders>
+            <w:shd w:val="clear" w:color="auto" w:fill="E9EBF5"/>
+            <w:tcMar>
+              <w:top w:w="71" w:type="dxa"/>
+              <w:left w:w="107" w:type="dxa"/>
+              <w:bottom w:w="0" w:type="dxa"/>
+              <w:right w:w="115" w:type="dxa"/>
+            </w:tcMar>
+            <w:hideMark/>
+          </w:tcPr>
+          <w:p>
+            <w:pPr>
+              <w:spacing w:after="124" w:line="265" w:lineRule="auto"/>
+              <w:ind w:left="184" w:right="585"/>
+              <w:rPr>
+                <w:i/>
+                <w:sz w:val="18"/>
+              </w:rPr>
+            </w:pPr>
+            <w:r>
+              <w:rPr>
+                <w:i/>
+                <w:sz w:val="18"/>
+              </w:rPr>
+              <w:t>Alguien del grupo</w:t>
+            </w:r>
+          </w:p>
+        </w:tc>
+      </w:tr>
+      <w:tr>
+        <w:trPr>
+          <w:trHeight w:val="456"/>
+        </w:trPr>
+        <w:tc>
+          <w:tcPr>
+            <w:tcW w:w="2160" w:type="dxa"/>
+            <w:tcBorders>
+              <w:top w:val="single" w:sz="8" w:space="0" w:color="FFFFFF"/>
+              <w:left w:val="single" w:sz="8" w:space="0" w:color="FFFFFF"/>
+              <w:bottom w:val="single" w:sz="8" w:space="0" w:color="FFFFFF"/>
+              <w:right w:val="single" w:sz="8" w:space="0" w:color="FFFFFF"/>
+            </w:tcBorders>
+            <w:shd w:val="clear" w:color="auto" w:fill="4472C4"/>
+            <w:tcMar>
+              <w:top w:w="71" w:type="dxa"/>
+              <w:left w:w="107" w:type="dxa"/>
+              <w:bottom w:w="0" w:type="dxa"/>
+              <w:right w:w="115" w:type="dxa"/>
+            </w:tcMar>
+          </w:tcPr>
+          <w:p>
+            <w:pPr>
+              <w:spacing w:after="124" w:line="265" w:lineRule="auto"/>
+              <w:ind w:left="184" w:right="585"/>
+              <w:rPr>
+                <w:b/>
+                <w:bCs/>
+                <w:i/>
+                <w:sz w:val="18"/>
+              </w:rPr>
+            </w:pPr>
+          </w:p>
+        </w:tc>
+        <w:tc>
+          <w:tcPr>
+            <w:tcW w:w="10080" w:type="dxa"/>
+            <w:tcBorders>
+              <w:top w:val="single" w:sz="8" w:space="0" w:color="FFFFFF"/>
+              <w:left w:val="single" w:sz="8" w:space="0" w:color="FFFFFF"/>
+              <w:bottom w:val="single" w:sz="8" w:space="0" w:color="FFFFFF"/>
+              <w:right w:val="single" w:sz="8" w:space="0" w:color="FFFFFF"/>
+            </w:tcBorders>
+            <w:shd w:val="clear" w:color="auto" w:fill="E9EBF5"/>
+            <w:tcMar>
+              <w:top w:w="71" w:type="dxa"/>
+              <w:left w:w="107" w:type="dxa"/>
+              <w:bottom w:w="0" w:type="dxa"/>
+              <w:right w:w="115" w:type="dxa"/>
+            </w:tcMar>
+          </w:tcPr>
+          <w:p>
+            <w:pPr>
+              <w:spacing w:after="124" w:line="265" w:lineRule="auto"/>
+              <w:ind w:left="184" w:right="585"/>
+              <w:rPr>
+                <w:i/>
+                <w:sz w:val="18"/>
+              </w:rPr>
+            </w:pPr>
+          </w:p>
+        </w:tc>
+      </w:tr>
+    </w:tbl>
+    <w:p/>
+    <w:tbl>
+      <w:tblPr>
+        <w:tblW w:w="0" w:type="auto"/>
+        <w:tblCellMar>
+          <w:left w:w="0" w:type="dxa"/>
+          <w:right w:w="0" w:type="dxa"/>
+        </w:tblCellMar>
+        <w:tblLook w:val="04A0" w:firstRow="1" w:lastRow="0" w:firstColumn="1" w:lastColumn="0" w:noHBand="0" w:noVBand="1"/>
+      </w:tblPr>
+      <w:tblGrid>
+        <w:gridCol w:w="2129"/>
+        <w:gridCol w:w="7931"/>
+      </w:tblGrid>
+      <w:tr>
+        <w:trPr>
+          <w:trHeight w:val="480"/>
+        </w:trPr>
+        <w:tc>
+          <w:tcPr>
+            <w:tcW w:w="2160" w:type="dxa"/>
+            <w:tcBorders>
+              <w:top w:val="single" w:sz="8" w:space="0" w:color="FFFFFF"/>
+              <w:left w:val="single" w:sz="8" w:space="0" w:color="FFFFFF"/>
+              <w:bottom w:val="single" w:sz="24" w:space="0" w:color="FFFFFF"/>
+              <w:right w:val="single" w:sz="8" w:space="0" w:color="FFFFFF"/>
+            </w:tcBorders>
+            <w:shd w:val="clear" w:color="auto" w:fill="4472C4"/>
+            <w:tcMar>
+              <w:top w:w="71" w:type="dxa"/>
+              <w:left w:w="107" w:type="dxa"/>
+              <w:bottom w:w="0" w:type="dxa"/>
+              <w:right w:w="115" w:type="dxa"/>
+            </w:tcMar>
+            <w:vAlign w:val="center"/>
+            <w:hideMark/>
+          </w:tcPr>
+          <w:p>
+            <w:pPr>
+              <w:spacing w:after="124" w:line="265" w:lineRule="auto"/>
+              <w:ind w:left="184" w:right="585"/>
+              <w:rPr>
+                <w:i/>
+                <w:sz w:val="18"/>
+              </w:rPr>
+            </w:pPr>
+            <w:r>
+              <w:rPr>
+                <w:b/>
+                <w:bCs/>
+                <w:i/>
+                <w:sz w:val="18"/>
+              </w:rPr>
+              <w:t>ID. HISTORIA USUARIO</w:t>
+            </w:r>
+          </w:p>
+        </w:tc>
+        <w:tc>
+          <w:tcPr>
+            <w:tcW w:w="10080" w:type="dxa"/>
+            <w:tcBorders>
+              <w:top w:val="single" w:sz="8" w:space="0" w:color="FFFFFF"/>
+              <w:left w:val="single" w:sz="8" w:space="0" w:color="FFFFFF"/>
+              <w:bottom w:val="single" w:sz="24" w:space="0" w:color="FFFFFF"/>
+              <w:right w:val="single" w:sz="8" w:space="0" w:color="FFFFFF"/>
+            </w:tcBorders>
+            <w:shd w:val="clear" w:color="auto" w:fill="4472C4"/>
+            <w:tcMar>
+              <w:top w:w="71" w:type="dxa"/>
+              <w:left w:w="107" w:type="dxa"/>
+              <w:bottom w:w="0" w:type="dxa"/>
+              <w:right w:w="115" w:type="dxa"/>
+            </w:tcMar>
+            <w:vAlign w:val="center"/>
+            <w:hideMark/>
+          </w:tcPr>
+          <w:p>
+            <w:pPr>
+              <w:spacing w:after="124" w:line="265" w:lineRule="auto"/>
+              <w:ind w:left="184" w:right="585"/>
+              <w:jc w:val="center"/>
+              <w:rPr>
+                <w:i/>
+                <w:sz w:val="18"/>
+              </w:rPr>
+            </w:pPr>
+            <w:r>
+              <w:rPr>
+                <w:b/>
+                <w:bCs/>
+                <w:i/>
+                <w:sz w:val="18"/>
+              </w:rPr>
+              <w:t>DESCRIPCIÓN DE LA HISTORIA DE USUARIO</w:t>
+            </w:r>
+          </w:p>
+        </w:tc>
+      </w:tr>
+      <w:tr>
+        <w:trPr>
+          <w:trHeight w:val="463"/>
+        </w:trPr>
+        <w:tc>
+          <w:tcPr>
+            <w:tcW w:w="2160" w:type="dxa"/>
+            <w:tcBorders>
+              <w:top w:val="single" w:sz="24" w:space="0" w:color="FFFFFF"/>
+              <w:left w:val="single" w:sz="8" w:space="0" w:color="FFFFFF"/>
+              <w:bottom w:val="single" w:sz="8" w:space="0" w:color="FFFFFF"/>
+              <w:right w:val="single" w:sz="8" w:space="0" w:color="FFFFFF"/>
+            </w:tcBorders>
+            <w:shd w:val="clear" w:color="auto" w:fill="4472C4"/>
+            <w:tcMar>
+              <w:top w:w="71" w:type="dxa"/>
+              <w:left w:w="107" w:type="dxa"/>
+              <w:bottom w:w="0" w:type="dxa"/>
+              <w:right w:w="115" w:type="dxa"/>
+            </w:tcMar>
+            <w:hideMark/>
+          </w:tcPr>
+          <w:p>
+            <w:pPr>
+              <w:spacing w:after="124" w:line="265" w:lineRule="auto"/>
+              <w:ind w:left="184" w:right="585"/>
+              <w:rPr>
+                <w:i/>
+                <w:sz w:val="18"/>
+              </w:rPr>
+            </w:pPr>
+            <w:r>
+              <w:rPr>
+                <w:b/>
+                <w:bCs/>
+                <w:i/>
+                <w:sz w:val="18"/>
+              </w:rPr>
+              <w:t xml:space="preserve">HU-001 </w:t>
+            </w:r>
+          </w:p>
+        </w:tc>
+        <w:tc>
+          <w:tcPr>
+            <w:tcW w:w="10080" w:type="dxa"/>
+            <w:tcBorders>
+              <w:top w:val="single" w:sz="24" w:space="0" w:color="FFFFFF"/>
+              <w:left w:val="single" w:sz="8" w:space="0" w:color="FFFFFF"/>
+              <w:bottom w:val="single" w:sz="8" w:space="0" w:color="FFFFFF"/>
+              <w:right w:val="single" w:sz="8" w:space="0" w:color="FFFFFF"/>
+            </w:tcBorders>
+            <w:shd w:val="clear" w:color="auto" w:fill="CFD5EA"/>
+            <w:tcMar>
+              <w:top w:w="71" w:type="dxa"/>
+              <w:left w:w="107" w:type="dxa"/>
+              <w:bottom w:w="0" w:type="dxa"/>
+              <w:right w:w="115" w:type="dxa"/>
+            </w:tcMar>
+            <w:hideMark/>
+          </w:tcPr>
+          <w:p>
+            <w:pPr>
+              <w:spacing w:after="124" w:line="265" w:lineRule="auto"/>
+              <w:ind w:left="184" w:right="585"/>
+              <w:rPr>
+                <w:i/>
+                <w:sz w:val="18"/>
+              </w:rPr>
+            </w:pPr>
+            <w:r>
+              <w:rPr>
+                <w:i/>
+                <w:sz w:val="18"/>
+              </w:rPr>
+              <w:t xml:space="preserve">Historia: </w:t>
+            </w:r>
+            <w:r>
+              <w:rPr>
+                <w:i/>
+                <w:sz w:val="18"/>
+              </w:rPr>
+              <w:t xml:space="preserve">Actualizar </w:t>
+            </w:r>
+            <w:r>
+              <w:rPr>
+                <w:i/>
+                <w:sz w:val="18"/>
+              </w:rPr>
+              <w:t xml:space="preserve"> proyectos</w:t>
+            </w:r>
+          </w:p>
+          <w:p>
+            <w:pPr>
+              <w:spacing w:after="124" w:line="265" w:lineRule="auto"/>
+              <w:ind w:right="585"/>
+              <w:rPr>
+                <w:i/>
+                <w:sz w:val="18"/>
+              </w:rPr>
+            </w:pPr>
+            <w:r>
+              <w:rPr>
+                <w:b/>
+                <w:bCs/>
+                <w:i/>
+                <w:color w:val="FF0000"/>
+                <w:sz w:val="18"/>
+              </w:rPr>
+              <w:t xml:space="preserve">    </w:t>
+            </w:r>
+            <w:r>
+              <w:rPr>
+                <w:b/>
+                <w:bCs/>
+                <w:i/>
+                <w:color w:val="FF0000"/>
+                <w:sz w:val="18"/>
+              </w:rPr>
+              <w:t>Como</w:t>
+            </w:r>
+            <w:r>
+              <w:rPr>
+                <w:i/>
+                <w:color w:val="FF0000"/>
+                <w:sz w:val="18"/>
+              </w:rPr>
+              <w:t xml:space="preserve"> </w:t>
+            </w:r>
+            <w:r>
+              <w:rPr>
+                <w:i/>
+                <w:sz w:val="18"/>
+              </w:rPr>
+              <w:t>Administrador</w:t>
+            </w:r>
+            <w:r>
+              <w:rPr>
+                <w:i/>
+                <w:sz w:val="18"/>
+              </w:rPr>
+              <w:t xml:space="preserve">, </w:t>
+            </w:r>
+            <w:r>
+              <w:rPr>
+                <w:i/>
+                <w:sz w:val="18"/>
+              </w:rPr>
+              <w:t xml:space="preserve">Formador, </w:t>
+            </w:r>
+            <w:r>
+              <w:rPr>
+                <w:i/>
+                <w:sz w:val="18"/>
+              </w:rPr>
+              <w:t>Secretaria, Beneficiario</w:t>
+            </w:r>
+            <w:r>
+              <w:rPr>
+                <w:i/>
+                <w:sz w:val="18"/>
+              </w:rPr>
+              <w:t xml:space="preserve"> </w:t>
+            </w:r>
+          </w:p>
+          <w:p>
+            <w:pPr>
+              <w:spacing w:after="124" w:line="265" w:lineRule="auto"/>
+              <w:ind w:left="184" w:right="585"/>
+              <w:rPr>
+                <w:i/>
+                <w:sz w:val="18"/>
+              </w:rPr>
+            </w:pPr>
+            <w:r>
+              <w:rPr>
+                <w:b/>
+                <w:bCs/>
+                <w:i/>
+                <w:color w:val="FF0000"/>
+                <w:sz w:val="18"/>
+              </w:rPr>
+              <w:t>yo debería</w:t>
+            </w:r>
+            <w:r>
+              <w:rPr>
+                <w:i/>
+                <w:color w:val="FF0000"/>
+                <w:sz w:val="18"/>
+              </w:rPr>
+              <w:t xml:space="preserve"> </w:t>
+            </w:r>
+            <w:r>
+              <w:rPr>
+                <w:i/>
+                <w:sz w:val="18"/>
+              </w:rPr>
+              <w:t>Actualizar los datos actuales del Proyecto previamente consultado</w:t>
+            </w:r>
+            <w:r>
+              <w:rPr>
+                <w:i/>
+                <w:sz w:val="18"/>
+              </w:rPr>
+              <w:t xml:space="preserve">, </w:t>
+            </w:r>
+          </w:p>
+          <w:p>
+            <w:pPr>
+              <w:spacing w:after="124" w:line="265" w:lineRule="auto"/>
+              <w:ind w:left="184" w:right="585"/>
+              <w:rPr>
+                <w:i/>
+                <w:sz w:val="18"/>
+              </w:rPr>
+            </w:pPr>
+            <w:r>
+              <w:rPr>
+                <w:b/>
+                <w:bCs/>
+                <w:i/>
+                <w:color w:val="FF0000"/>
+                <w:sz w:val="18"/>
+              </w:rPr>
+              <w:t xml:space="preserve">a fin </w:t>
+            </w:r>
+            <w:r>
+              <w:rPr>
+                <w:i/>
+                <w:sz w:val="18"/>
+              </w:rPr>
+              <w:t>Mantener</w:t>
+            </w:r>
+            <w:r>
+              <w:rPr>
+                <w:i/>
+                <w:sz w:val="18"/>
+              </w:rPr>
+              <w:t xml:space="preserve"> la información correspondiente al proyecto</w:t>
+            </w:r>
+            <w:r>
+              <w:rPr>
+                <w:i/>
+                <w:sz w:val="18"/>
+              </w:rPr>
+              <w:t xml:space="preserve"> actualizada</w:t>
+            </w:r>
+          </w:p>
+        </w:tc>
+      </w:tr>
+      <w:tr>
+        <w:trPr>
+          <w:trHeight w:val="463"/>
+        </w:trPr>
+        <w:tc>
+          <w:tcPr>
+            <w:tcW w:w="2160" w:type="dxa"/>
+            <w:tcBorders>
+              <w:top w:val="single" w:sz="8" w:space="0" w:color="FFFFFF"/>
+              <w:left w:val="single" w:sz="8" w:space="0" w:color="FFFFFF"/>
+              <w:bottom w:val="single" w:sz="8" w:space="0" w:color="FFFFFF"/>
+              <w:right w:val="single" w:sz="8" w:space="0" w:color="FFFFFF"/>
+            </w:tcBorders>
+            <w:shd w:val="clear" w:color="auto" w:fill="4472C4"/>
+            <w:tcMar>
+              <w:top w:w="71" w:type="dxa"/>
+              <w:left w:w="107" w:type="dxa"/>
+              <w:bottom w:w="0" w:type="dxa"/>
+              <w:right w:w="115" w:type="dxa"/>
+            </w:tcMar>
+            <w:hideMark/>
+          </w:tcPr>
+          <w:p>
+            <w:pPr>
+              <w:spacing w:after="124" w:line="265" w:lineRule="auto"/>
+              <w:ind w:left="184" w:right="585"/>
+              <w:rPr>
+                <w:i/>
+                <w:sz w:val="18"/>
+              </w:rPr>
+            </w:pPr>
+            <w:r>
+              <w:rPr>
+                <w:b/>
+                <w:bCs/>
+                <w:i/>
+                <w:sz w:val="18"/>
+              </w:rPr>
+              <w:t xml:space="preserve">PRIORIDAD </w:t>
+            </w:r>
+          </w:p>
+        </w:tc>
+        <w:tc>
+          <w:tcPr>
+            <w:tcW w:w="10080" w:type="dxa"/>
+            <w:tcBorders>
+              <w:top w:val="single" w:sz="8" w:space="0" w:color="FFFFFF"/>
+              <w:left w:val="single" w:sz="8" w:space="0" w:color="FFFFFF"/>
+              <w:bottom w:val="single" w:sz="8" w:space="0" w:color="FFFFFF"/>
+              <w:right w:val="single" w:sz="8" w:space="0" w:color="FFFFFF"/>
+            </w:tcBorders>
+            <w:shd w:val="clear" w:color="auto" w:fill="E9EBF5"/>
+            <w:tcMar>
+              <w:top w:w="71" w:type="dxa"/>
+              <w:left w:w="107" w:type="dxa"/>
+              <w:bottom w:w="0" w:type="dxa"/>
+              <w:right w:w="115" w:type="dxa"/>
+            </w:tcMar>
+            <w:hideMark/>
+          </w:tcPr>
+          <w:p>
+            <w:pPr>
+              <w:spacing w:after="124" w:line="265" w:lineRule="auto"/>
+              <w:ind w:left="184" w:right="585"/>
+              <w:rPr>
+                <w:i/>
+                <w:sz w:val="18"/>
+              </w:rPr>
+            </w:pPr>
+            <w:r>
+              <w:rPr>
+                <w:i/>
+                <w:sz w:val="18"/>
+              </w:rPr>
+              <w:t xml:space="preserve"> </w:t>
+            </w:r>
+            <w:r>
+              <w:rPr>
+                <w:i/>
+                <w:sz w:val="18"/>
+              </w:rPr>
+              <w:t>MEDIA</w:t>
+            </w:r>
+          </w:p>
+        </w:tc>
+      </w:tr>
+      <w:tr>
+        <w:trPr>
+          <w:trHeight w:val="456"/>
+        </w:trPr>
+        <w:tc>
+          <w:tcPr>
+            <w:tcW w:w="2160" w:type="dxa"/>
+            <w:tcBorders>
+              <w:top w:val="single" w:sz="8" w:space="0" w:color="FFFFFF"/>
+              <w:left w:val="single" w:sz="8" w:space="0" w:color="FFFFFF"/>
+              <w:bottom w:val="single" w:sz="8" w:space="0" w:color="FFFFFF"/>
+              <w:right w:val="single" w:sz="8" w:space="0" w:color="FFFFFF"/>
+            </w:tcBorders>
+            <w:shd w:val="clear" w:color="auto" w:fill="4472C4"/>
+            <w:tcMar>
+              <w:top w:w="71" w:type="dxa"/>
+              <w:left w:w="107" w:type="dxa"/>
+              <w:bottom w:w="0" w:type="dxa"/>
+              <w:right w:w="115" w:type="dxa"/>
+            </w:tcMar>
+            <w:hideMark/>
+          </w:tcPr>
+          <w:p>
+            <w:pPr>
+              <w:spacing w:after="124" w:line="265" w:lineRule="auto"/>
+              <w:ind w:left="184" w:right="585"/>
+              <w:rPr>
+                <w:i/>
+                <w:sz w:val="18"/>
+              </w:rPr>
+            </w:pPr>
+            <w:r>
+              <w:rPr>
+                <w:b/>
+                <w:bCs/>
+                <w:i/>
+                <w:sz w:val="18"/>
+              </w:rPr>
+              <w:t>VALOR</w:t>
+            </w:r>
+          </w:p>
+        </w:tc>
+        <w:tc>
+          <w:tcPr>
+            <w:tcW w:w="10080" w:type="dxa"/>
+            <w:tcBorders>
+              <w:top w:val="single" w:sz="8" w:space="0" w:color="FFFFFF"/>
+              <w:left w:val="single" w:sz="8" w:space="0" w:color="FFFFFF"/>
+              <w:bottom w:val="single" w:sz="8" w:space="0" w:color="FFFFFF"/>
+              <w:right w:val="single" w:sz="8" w:space="0" w:color="FFFFFF"/>
+            </w:tcBorders>
+            <w:shd w:val="clear" w:color="auto" w:fill="CFD5EA"/>
+            <w:tcMar>
+              <w:top w:w="71" w:type="dxa"/>
+              <w:left w:w="107" w:type="dxa"/>
+              <w:bottom w:w="0" w:type="dxa"/>
+              <w:right w:w="115" w:type="dxa"/>
+            </w:tcMar>
+            <w:hideMark/>
+          </w:tcPr>
+          <w:p>
+            <w:pPr>
+              <w:spacing w:after="124" w:line="265" w:lineRule="auto"/>
+              <w:ind w:left="184" w:right="585"/>
+              <w:rPr>
+                <w:i/>
+                <w:sz w:val="18"/>
+              </w:rPr>
+            </w:pPr>
+          </w:p>
+        </w:tc>
+      </w:tr>
+      <w:tr>
+        <w:trPr>
+          <w:trHeight w:val="456"/>
+        </w:trPr>
+        <w:tc>
+          <w:tcPr>
+            <w:tcW w:w="2160" w:type="dxa"/>
+            <w:tcBorders>
+              <w:top w:val="single" w:sz="8" w:space="0" w:color="FFFFFF"/>
+              <w:left w:val="single" w:sz="8" w:space="0" w:color="FFFFFF"/>
+              <w:bottom w:val="single" w:sz="8" w:space="0" w:color="FFFFFF"/>
+              <w:right w:val="single" w:sz="8" w:space="0" w:color="FFFFFF"/>
+            </w:tcBorders>
+            <w:shd w:val="clear" w:color="auto" w:fill="4472C4"/>
+            <w:tcMar>
+              <w:top w:w="71" w:type="dxa"/>
+              <w:left w:w="107" w:type="dxa"/>
+              <w:bottom w:w="0" w:type="dxa"/>
+              <w:right w:w="115" w:type="dxa"/>
+            </w:tcMar>
+            <w:hideMark/>
+          </w:tcPr>
+          <w:p>
+            <w:pPr>
+              <w:spacing w:after="124" w:line="265" w:lineRule="auto"/>
+              <w:ind w:left="184" w:right="585"/>
+              <w:rPr>
+                <w:i/>
+                <w:sz w:val="18"/>
+              </w:rPr>
+            </w:pPr>
+            <w:r>
+              <w:rPr>
+                <w:b/>
+                <w:bCs/>
+                <w:i/>
+                <w:sz w:val="18"/>
+              </w:rPr>
+              <w:t>RESPONSABLE</w:t>
+            </w:r>
+          </w:p>
+        </w:tc>
+        <w:tc>
+          <w:tcPr>
+            <w:tcW w:w="10080" w:type="dxa"/>
+            <w:tcBorders>
+              <w:top w:val="single" w:sz="8" w:space="0" w:color="FFFFFF"/>
+              <w:left w:val="single" w:sz="8" w:space="0" w:color="FFFFFF"/>
+              <w:bottom w:val="single" w:sz="8" w:space="0" w:color="FFFFFF"/>
+              <w:right w:val="single" w:sz="8" w:space="0" w:color="FFFFFF"/>
+            </w:tcBorders>
+            <w:shd w:val="clear" w:color="auto" w:fill="E9EBF5"/>
+            <w:tcMar>
+              <w:top w:w="71" w:type="dxa"/>
+              <w:left w:w="107" w:type="dxa"/>
+              <w:bottom w:w="0" w:type="dxa"/>
+              <w:right w:w="115" w:type="dxa"/>
+            </w:tcMar>
+            <w:hideMark/>
+          </w:tcPr>
+          <w:p>
+            <w:pPr>
+              <w:spacing w:after="124" w:line="265" w:lineRule="auto"/>
+              <w:ind w:left="184" w:right="585"/>
+              <w:rPr>
+                <w:i/>
+                <w:sz w:val="18"/>
+              </w:rPr>
+            </w:pPr>
+            <w:r>
+              <w:rPr>
+                <w:i/>
+                <w:sz w:val="18"/>
+              </w:rPr>
+              <w:t>Alguien del grupo</w:t>
+            </w:r>
+          </w:p>
+        </w:tc>
+      </w:tr>
+      <w:tr>
+        <w:trPr>
+          <w:trHeight w:val="456"/>
+        </w:trPr>
+        <w:tc>
+          <w:tcPr>
+            <w:tcW w:w="2160" w:type="dxa"/>
+            <w:tcBorders>
+              <w:top w:val="single" w:sz="8" w:space="0" w:color="FFFFFF"/>
+              <w:left w:val="single" w:sz="8" w:space="0" w:color="FFFFFF"/>
+              <w:bottom w:val="single" w:sz="8" w:space="0" w:color="FFFFFF"/>
+              <w:right w:val="single" w:sz="8" w:space="0" w:color="FFFFFF"/>
+            </w:tcBorders>
+            <w:shd w:val="clear" w:color="auto" w:fill="4472C4"/>
+            <w:tcMar>
+              <w:top w:w="71" w:type="dxa"/>
+              <w:left w:w="107" w:type="dxa"/>
+              <w:bottom w:w="0" w:type="dxa"/>
+              <w:right w:w="115" w:type="dxa"/>
+            </w:tcMar>
+          </w:tcPr>
+          <w:p>
+            <w:pPr>
+              <w:spacing w:after="124" w:line="265" w:lineRule="auto"/>
+              <w:ind w:left="184" w:right="585"/>
+              <w:rPr>
+                <w:b/>
+                <w:bCs/>
+                <w:i/>
+                <w:sz w:val="18"/>
+              </w:rPr>
+            </w:pPr>
+          </w:p>
+        </w:tc>
+        <w:tc>
+          <w:tcPr>
+            <w:tcW w:w="10080" w:type="dxa"/>
+            <w:tcBorders>
+              <w:top w:val="single" w:sz="8" w:space="0" w:color="FFFFFF"/>
+              <w:left w:val="single" w:sz="8" w:space="0" w:color="FFFFFF"/>
+              <w:bottom w:val="single" w:sz="8" w:space="0" w:color="FFFFFF"/>
+              <w:right w:val="single" w:sz="8" w:space="0" w:color="FFFFFF"/>
+            </w:tcBorders>
+            <w:shd w:val="clear" w:color="auto" w:fill="E9EBF5"/>
+            <w:tcMar>
+              <w:top w:w="71" w:type="dxa"/>
+              <w:left w:w="107" w:type="dxa"/>
+              <w:bottom w:w="0" w:type="dxa"/>
+              <w:right w:w="115" w:type="dxa"/>
+            </w:tcMar>
+          </w:tcPr>
+          <w:p>
+            <w:pPr>
+              <w:spacing w:after="124" w:line="265" w:lineRule="auto"/>
+              <w:ind w:left="184" w:right="585"/>
+              <w:rPr>
+                <w:i/>
+                <w:sz w:val="18"/>
+              </w:rPr>
+            </w:pPr>
+          </w:p>
+        </w:tc>
+      </w:tr>
+    </w:tbl>
+    <w:p/>
+    <w:tbl>
+      <w:tblPr>
+        <w:tblW w:w="0" w:type="auto"/>
+        <w:tblCellMar>
+          <w:left w:w="0" w:type="dxa"/>
+          <w:right w:w="0" w:type="dxa"/>
+        </w:tblCellMar>
+        <w:tblLook w:val="04A0" w:firstRow="1" w:lastRow="0" w:firstColumn="1" w:lastColumn="0" w:noHBand="0" w:noVBand="1"/>
+      </w:tblPr>
+      <w:tblGrid>
+        <w:gridCol w:w="2129"/>
+        <w:gridCol w:w="7931"/>
+      </w:tblGrid>
+      <w:tr>
+        <w:trPr>
+          <w:trHeight w:val="480"/>
+        </w:trPr>
+        <w:tc>
+          <w:tcPr>
+            <w:tcW w:w="2160" w:type="dxa"/>
+            <w:tcBorders>
+              <w:top w:val="single" w:sz="8" w:space="0" w:color="FFFFFF"/>
+              <w:left w:val="single" w:sz="8" w:space="0" w:color="FFFFFF"/>
+              <w:bottom w:val="single" w:sz="24" w:space="0" w:color="FFFFFF"/>
+              <w:right w:val="single" w:sz="8" w:space="0" w:color="FFFFFF"/>
+            </w:tcBorders>
+            <w:shd w:val="clear" w:color="auto" w:fill="4472C4"/>
+            <w:tcMar>
+              <w:top w:w="71" w:type="dxa"/>
+              <w:left w:w="107" w:type="dxa"/>
+              <w:bottom w:w="0" w:type="dxa"/>
+              <w:right w:w="115" w:type="dxa"/>
+            </w:tcMar>
+            <w:vAlign w:val="center"/>
+            <w:hideMark/>
+          </w:tcPr>
+          <w:p>
+            <w:pPr>
+              <w:spacing w:after="124" w:line="265" w:lineRule="auto"/>
+              <w:ind w:left="184" w:right="585"/>
+              <w:rPr>
+                <w:i/>
+                <w:sz w:val="18"/>
+              </w:rPr>
+            </w:pPr>
+            <w:r>
+              <w:rPr>
+                <w:b/>
+                <w:bCs/>
+                <w:i/>
+                <w:sz w:val="18"/>
+              </w:rPr>
+              <w:t>ID. HISTORIA USUARIO</w:t>
+            </w:r>
+          </w:p>
+        </w:tc>
+        <w:tc>
+          <w:tcPr>
+            <w:tcW w:w="10080" w:type="dxa"/>
+            <w:tcBorders>
+              <w:top w:val="single" w:sz="8" w:space="0" w:color="FFFFFF"/>
+              <w:left w:val="single" w:sz="8" w:space="0" w:color="FFFFFF"/>
+              <w:bottom w:val="single" w:sz="24" w:space="0" w:color="FFFFFF"/>
+              <w:right w:val="single" w:sz="8" w:space="0" w:color="FFFFFF"/>
+            </w:tcBorders>
+            <w:shd w:val="clear" w:color="auto" w:fill="4472C4"/>
+            <w:tcMar>
+              <w:top w:w="71" w:type="dxa"/>
+              <w:left w:w="107" w:type="dxa"/>
+              <w:bottom w:w="0" w:type="dxa"/>
+              <w:right w:w="115" w:type="dxa"/>
+            </w:tcMar>
+            <w:vAlign w:val="center"/>
+            <w:hideMark/>
+          </w:tcPr>
+          <w:p>
+            <w:pPr>
+              <w:spacing w:after="124" w:line="265" w:lineRule="auto"/>
+              <w:ind w:left="184" w:right="585"/>
+              <w:jc w:val="center"/>
+              <w:rPr>
+                <w:i/>
+                <w:sz w:val="18"/>
+              </w:rPr>
+            </w:pPr>
+            <w:r>
+              <w:rPr>
+                <w:b/>
+                <w:bCs/>
+                <w:i/>
+                <w:sz w:val="18"/>
+              </w:rPr>
+              <w:t>DESCRIPCIÓN DE LA HISTORIA DE USUARIO</w:t>
+            </w:r>
+          </w:p>
+        </w:tc>
+      </w:tr>
+      <w:tr>
+        <w:trPr>
+          <w:trHeight w:val="463"/>
+        </w:trPr>
+        <w:tc>
+          <w:tcPr>
+            <w:tcW w:w="2160" w:type="dxa"/>
+            <w:tcBorders>
+              <w:top w:val="single" w:sz="24" w:space="0" w:color="FFFFFF"/>
+              <w:left w:val="single" w:sz="8" w:space="0" w:color="FFFFFF"/>
+              <w:bottom w:val="single" w:sz="8" w:space="0" w:color="FFFFFF"/>
+              <w:right w:val="single" w:sz="8" w:space="0" w:color="FFFFFF"/>
+            </w:tcBorders>
+            <w:shd w:val="clear" w:color="auto" w:fill="4472C4"/>
+            <w:tcMar>
+              <w:top w:w="71" w:type="dxa"/>
+              <w:left w:w="107" w:type="dxa"/>
+              <w:bottom w:w="0" w:type="dxa"/>
+              <w:right w:w="115" w:type="dxa"/>
+            </w:tcMar>
+            <w:hideMark/>
+          </w:tcPr>
+          <w:p>
+            <w:pPr>
+              <w:spacing w:after="124" w:line="265" w:lineRule="auto"/>
+              <w:ind w:left="184" w:right="585"/>
+              <w:rPr>
+                <w:i/>
+                <w:sz w:val="18"/>
+              </w:rPr>
+            </w:pPr>
+            <w:r>
+              <w:rPr>
+                <w:b/>
+                <w:bCs/>
+                <w:i/>
+                <w:sz w:val="18"/>
+              </w:rPr>
+              <w:t xml:space="preserve">HU-001 </w:t>
+            </w:r>
+          </w:p>
+        </w:tc>
+        <w:tc>
+          <w:tcPr>
+            <w:tcW w:w="10080" w:type="dxa"/>
+            <w:tcBorders>
+              <w:top w:val="single" w:sz="24" w:space="0" w:color="FFFFFF"/>
+              <w:left w:val="single" w:sz="8" w:space="0" w:color="FFFFFF"/>
+              <w:bottom w:val="single" w:sz="8" w:space="0" w:color="FFFFFF"/>
+              <w:right w:val="single" w:sz="8" w:space="0" w:color="FFFFFF"/>
+            </w:tcBorders>
+            <w:shd w:val="clear" w:color="auto" w:fill="CFD5EA"/>
+            <w:tcMar>
+              <w:top w:w="71" w:type="dxa"/>
+              <w:left w:w="107" w:type="dxa"/>
+              <w:bottom w:w="0" w:type="dxa"/>
+              <w:right w:w="115" w:type="dxa"/>
+            </w:tcMar>
+            <w:hideMark/>
+          </w:tcPr>
+          <w:p>
+            <w:pPr>
+              <w:spacing w:after="124" w:line="265" w:lineRule="auto"/>
+              <w:ind w:left="184" w:right="585"/>
+              <w:rPr>
+                <w:i/>
+                <w:sz w:val="18"/>
+              </w:rPr>
+            </w:pPr>
+            <w:r>
+              <w:rPr>
+                <w:i/>
+                <w:sz w:val="18"/>
+              </w:rPr>
+              <w:t xml:space="preserve">Historia: </w:t>
+            </w:r>
+            <w:r>
+              <w:rPr>
+                <w:i/>
+                <w:sz w:val="18"/>
+              </w:rPr>
+              <w:t>Desactivar</w:t>
+            </w:r>
+            <w:r>
+              <w:rPr>
+                <w:i/>
+                <w:sz w:val="18"/>
+              </w:rPr>
+              <w:t xml:space="preserve"> </w:t>
+            </w:r>
+            <w:r>
+              <w:rPr>
+                <w:i/>
+                <w:sz w:val="18"/>
+              </w:rPr>
+              <w:t xml:space="preserve"> proyectos</w:t>
+            </w:r>
+          </w:p>
+          <w:p>
+            <w:pPr>
+              <w:spacing w:after="124" w:line="265" w:lineRule="auto"/>
+              <w:ind w:right="585"/>
+              <w:rPr>
+                <w:i/>
+                <w:sz w:val="18"/>
+              </w:rPr>
+            </w:pPr>
+            <w:r>
+              <w:rPr>
+                <w:b/>
+                <w:bCs/>
+                <w:i/>
+                <w:color w:val="FF0000"/>
+                <w:sz w:val="18"/>
+              </w:rPr>
+              <w:t xml:space="preserve">    </w:t>
+            </w:r>
+            <w:r>
+              <w:rPr>
+                <w:b/>
+                <w:bCs/>
+                <w:i/>
+                <w:color w:val="FF0000"/>
+                <w:sz w:val="18"/>
+              </w:rPr>
+              <w:t>Como</w:t>
+            </w:r>
+            <w:r>
+              <w:rPr>
+                <w:i/>
+                <w:color w:val="FF0000"/>
+                <w:sz w:val="18"/>
+              </w:rPr>
+              <w:t xml:space="preserve"> </w:t>
+            </w:r>
+            <w:r>
+              <w:rPr>
+                <w:i/>
+                <w:sz w:val="18"/>
+              </w:rPr>
+              <w:t>Administrador</w:t>
+            </w:r>
+            <w:r>
+              <w:rPr>
+                <w:i/>
+                <w:sz w:val="18"/>
+              </w:rPr>
+              <w:t>, Formador, Secretaria</w:t>
+            </w:r>
+          </w:p>
+          <w:p>
+            <w:pPr>
+              <w:spacing w:after="124" w:line="265" w:lineRule="auto"/>
+              <w:ind w:left="184" w:right="585"/>
+              <w:rPr>
+                <w:i/>
+                <w:sz w:val="18"/>
+              </w:rPr>
+            </w:pPr>
+            <w:r>
+              <w:rPr>
+                <w:b/>
+                <w:bCs/>
+                <w:i/>
+                <w:color w:val="FF0000"/>
+                <w:sz w:val="18"/>
+              </w:rPr>
+              <w:t>yo debería</w:t>
+            </w:r>
+            <w:r>
+              <w:rPr>
+                <w:i/>
+                <w:color w:val="FF0000"/>
+                <w:sz w:val="18"/>
+              </w:rPr>
+              <w:t xml:space="preserve"> </w:t>
+            </w:r>
+            <w:r>
+              <w:rPr>
+                <w:i/>
+                <w:sz w:val="18"/>
+              </w:rPr>
+              <w:t>Activar y Desactivar un</w:t>
+            </w:r>
+            <w:r>
+              <w:rPr>
+                <w:i/>
+                <w:sz w:val="18"/>
+              </w:rPr>
+              <w:t xml:space="preserve"> Proyecto previamente consultado</w:t>
+            </w:r>
+            <w:r>
+              <w:rPr>
+                <w:i/>
+                <w:sz w:val="18"/>
+              </w:rPr>
+              <w:t xml:space="preserve">, </w:t>
+            </w:r>
+          </w:p>
+          <w:p>
+            <w:pPr>
+              <w:spacing w:after="124" w:line="265" w:lineRule="auto"/>
+              <w:ind w:left="184" w:right="585"/>
+              <w:rPr>
+                <w:i/>
+                <w:sz w:val="18"/>
+              </w:rPr>
+            </w:pPr>
+            <w:r>
+              <w:rPr>
+                <w:b/>
+                <w:bCs/>
+                <w:i/>
+                <w:color w:val="FF0000"/>
+                <w:sz w:val="18"/>
+              </w:rPr>
+              <w:t xml:space="preserve">a fin </w:t>
+            </w:r>
+            <w:r>
+              <w:rPr>
+                <w:i/>
+                <w:sz w:val="18"/>
+              </w:rPr>
+              <w:t>Mantener la información correspondiente al proyecto actualizada</w:t>
+            </w:r>
+            <w:r>
+              <w:rPr>
+                <w:i/>
+                <w:sz w:val="18"/>
+              </w:rPr>
+              <w:t xml:space="preserve"> y poder generar listados vigentes y no vigentes</w:t>
+            </w:r>
+            <w:bookmarkStart w:id="0" w:name="_GoBack"/>
+            <w:bookmarkEnd w:id="0"/>
+          </w:p>
+        </w:tc>
+      </w:tr>
+      <w:tr>
+        <w:trPr>
+          <w:trHeight w:val="463"/>
+        </w:trPr>
+        <w:tc>
+          <w:tcPr>
+            <w:tcW w:w="2160" w:type="dxa"/>
+            <w:tcBorders>
+              <w:top w:val="single" w:sz="8" w:space="0" w:color="FFFFFF"/>
+              <w:left w:val="single" w:sz="8" w:space="0" w:color="FFFFFF"/>
+              <w:bottom w:val="single" w:sz="8" w:space="0" w:color="FFFFFF"/>
+              <w:right w:val="single" w:sz="8" w:space="0" w:color="FFFFFF"/>
+            </w:tcBorders>
+            <w:shd w:val="clear" w:color="auto" w:fill="4472C4"/>
+            <w:tcMar>
+              <w:top w:w="71" w:type="dxa"/>
+              <w:left w:w="107" w:type="dxa"/>
+              <w:bottom w:w="0" w:type="dxa"/>
+              <w:right w:w="115" w:type="dxa"/>
+            </w:tcMar>
+            <w:hideMark/>
+          </w:tcPr>
+          <w:p>
+            <w:pPr>
+              <w:spacing w:after="124" w:line="265" w:lineRule="auto"/>
+              <w:ind w:left="184" w:right="585"/>
+              <w:rPr>
+                <w:i/>
+                <w:sz w:val="18"/>
+              </w:rPr>
+            </w:pPr>
+            <w:r>
+              <w:rPr>
+                <w:b/>
+                <w:bCs/>
+                <w:i/>
+                <w:sz w:val="18"/>
+              </w:rPr>
+              <w:t xml:space="preserve">PRIORIDAD </w:t>
+            </w:r>
+          </w:p>
+        </w:tc>
+        <w:tc>
+          <w:tcPr>
+            <w:tcW w:w="10080" w:type="dxa"/>
+            <w:tcBorders>
+              <w:top w:val="single" w:sz="8" w:space="0" w:color="FFFFFF"/>
+              <w:left w:val="single" w:sz="8" w:space="0" w:color="FFFFFF"/>
+              <w:bottom w:val="single" w:sz="8" w:space="0" w:color="FFFFFF"/>
+              <w:right w:val="single" w:sz="8" w:space="0" w:color="FFFFFF"/>
+            </w:tcBorders>
+            <w:shd w:val="clear" w:color="auto" w:fill="E9EBF5"/>
+            <w:tcMar>
+              <w:top w:w="71" w:type="dxa"/>
+              <w:left w:w="107" w:type="dxa"/>
+              <w:bottom w:w="0" w:type="dxa"/>
+              <w:right w:w="115" w:type="dxa"/>
+            </w:tcMar>
+            <w:hideMark/>
+          </w:tcPr>
+          <w:p>
+            <w:pPr>
+              <w:spacing w:after="124" w:line="265" w:lineRule="auto"/>
+              <w:ind w:left="184" w:right="585"/>
+              <w:rPr>
+                <w:i/>
+                <w:sz w:val="18"/>
+              </w:rPr>
+            </w:pPr>
+            <w:r>
+              <w:rPr>
+                <w:i/>
+                <w:sz w:val="18"/>
+              </w:rPr>
+              <w:t xml:space="preserve"> </w:t>
+            </w:r>
+            <w:r>
+              <w:rPr>
+                <w:i/>
+                <w:sz w:val="18"/>
+              </w:rPr>
+              <w:t>MEDIA</w:t>
+            </w:r>
+          </w:p>
+        </w:tc>
+      </w:tr>
+      <w:tr>
+        <w:trPr>
+          <w:trHeight w:val="456"/>
+        </w:trPr>
+        <w:tc>
+          <w:tcPr>
+            <w:tcW w:w="2160" w:type="dxa"/>
+            <w:tcBorders>
+              <w:top w:val="single" w:sz="8" w:space="0" w:color="FFFFFF"/>
+              <w:left w:val="single" w:sz="8" w:space="0" w:color="FFFFFF"/>
+              <w:bottom w:val="single" w:sz="8" w:space="0" w:color="FFFFFF"/>
+              <w:right w:val="single" w:sz="8" w:space="0" w:color="FFFFFF"/>
+            </w:tcBorders>
+            <w:shd w:val="clear" w:color="auto" w:fill="4472C4"/>
+            <w:tcMar>
+              <w:top w:w="71" w:type="dxa"/>
+              <w:left w:w="107" w:type="dxa"/>
+              <w:bottom w:w="0" w:type="dxa"/>
+              <w:right w:w="115" w:type="dxa"/>
+            </w:tcMar>
+            <w:hideMark/>
+          </w:tcPr>
+          <w:p>
+            <w:pPr>
+              <w:spacing w:after="124" w:line="265" w:lineRule="auto"/>
+              <w:ind w:left="184" w:right="585"/>
+              <w:rPr>
+                <w:i/>
+                <w:sz w:val="18"/>
+              </w:rPr>
+            </w:pPr>
+            <w:r>
+              <w:rPr>
+                <w:b/>
+                <w:bCs/>
+                <w:i/>
+                <w:sz w:val="18"/>
+              </w:rPr>
+              <w:t>VALOR</w:t>
+            </w:r>
+          </w:p>
+        </w:tc>
+        <w:tc>
+          <w:tcPr>
+            <w:tcW w:w="10080" w:type="dxa"/>
+            <w:tcBorders>
+              <w:top w:val="single" w:sz="8" w:space="0" w:color="FFFFFF"/>
+              <w:left w:val="single" w:sz="8" w:space="0" w:color="FFFFFF"/>
+              <w:bottom w:val="single" w:sz="8" w:space="0" w:color="FFFFFF"/>
+              <w:right w:val="single" w:sz="8" w:space="0" w:color="FFFFFF"/>
+            </w:tcBorders>
+            <w:shd w:val="clear" w:color="auto" w:fill="CFD5EA"/>
+            <w:tcMar>
+              <w:top w:w="71" w:type="dxa"/>
+              <w:left w:w="107" w:type="dxa"/>
+              <w:bottom w:w="0" w:type="dxa"/>
+              <w:right w:w="115" w:type="dxa"/>
+            </w:tcMar>
+            <w:hideMark/>
+          </w:tcPr>
+          <w:p>
+            <w:pPr>
+              <w:spacing w:after="124" w:line="265" w:lineRule="auto"/>
+              <w:ind w:left="184" w:right="585"/>
+              <w:rPr>
+                <w:i/>
+                <w:sz w:val="18"/>
+              </w:rPr>
+            </w:pPr>
+          </w:p>
+        </w:tc>
+      </w:tr>
+      <w:tr>
+        <w:trPr>
+          <w:trHeight w:val="456"/>
+        </w:trPr>
+        <w:tc>
+          <w:tcPr>
+            <w:tcW w:w="2160" w:type="dxa"/>
+            <w:tcBorders>
+              <w:top w:val="single" w:sz="8" w:space="0" w:color="FFFFFF"/>
+              <w:left w:val="single" w:sz="8" w:space="0" w:color="FFFFFF"/>
+              <w:bottom w:val="single" w:sz="8" w:space="0" w:color="FFFFFF"/>
+              <w:right w:val="single" w:sz="8" w:space="0" w:color="FFFFFF"/>
+            </w:tcBorders>
+            <w:shd w:val="clear" w:color="auto" w:fill="4472C4"/>
+            <w:tcMar>
+              <w:top w:w="71" w:type="dxa"/>
+              <w:left w:w="107" w:type="dxa"/>
+              <w:bottom w:w="0" w:type="dxa"/>
+              <w:right w:w="115" w:type="dxa"/>
+            </w:tcMar>
+            <w:hideMark/>
+          </w:tcPr>
+          <w:p>
+            <w:pPr>
+              <w:spacing w:after="124" w:line="265" w:lineRule="auto"/>
+              <w:ind w:left="184" w:right="585"/>
+              <w:rPr>
+                <w:i/>
+                <w:sz w:val="18"/>
+              </w:rPr>
+            </w:pPr>
+            <w:r>
+              <w:rPr>
+                <w:b/>
+                <w:bCs/>
+                <w:i/>
+                <w:sz w:val="18"/>
+              </w:rPr>
+              <w:t>RESPONSABLE</w:t>
+            </w:r>
+          </w:p>
+        </w:tc>
+        <w:tc>
+          <w:tcPr>
+            <w:tcW w:w="10080" w:type="dxa"/>
+            <w:tcBorders>
+              <w:top w:val="single" w:sz="8" w:space="0" w:color="FFFFFF"/>
+              <w:left w:val="single" w:sz="8" w:space="0" w:color="FFFFFF"/>
+              <w:bottom w:val="single" w:sz="8" w:space="0" w:color="FFFFFF"/>
+              <w:right w:val="single" w:sz="8" w:space="0" w:color="FFFFFF"/>
+            </w:tcBorders>
+            <w:shd w:val="clear" w:color="auto" w:fill="E9EBF5"/>
+            <w:tcMar>
+              <w:top w:w="71" w:type="dxa"/>
+              <w:left w:w="107" w:type="dxa"/>
+              <w:bottom w:w="0" w:type="dxa"/>
+              <w:right w:w="115" w:type="dxa"/>
+            </w:tcMar>
+            <w:hideMark/>
+          </w:tcPr>
+          <w:p>
+            <w:pPr>
+              <w:spacing w:after="124" w:line="265" w:lineRule="auto"/>
+              <w:ind w:left="184" w:right="585"/>
+              <w:rPr>
+                <w:i/>
+                <w:sz w:val="18"/>
+              </w:rPr>
+            </w:pPr>
+            <w:r>
+              <w:rPr>
+                <w:i/>
+                <w:sz w:val="18"/>
+              </w:rPr>
+              <w:t>Alguien del grupo</w:t>
+            </w:r>
+          </w:p>
+        </w:tc>
+      </w:tr>
+      <w:tr>
+        <w:trPr>
+          <w:trHeight w:val="456"/>
+        </w:trPr>
+        <w:tc>
+          <w:tcPr>
+            <w:tcW w:w="2160" w:type="dxa"/>
+            <w:tcBorders>
+              <w:top w:val="single" w:sz="8" w:space="0" w:color="FFFFFF"/>
+              <w:left w:val="single" w:sz="8" w:space="0" w:color="FFFFFF"/>
+              <w:bottom w:val="single" w:sz="8" w:space="0" w:color="FFFFFF"/>
+              <w:right w:val="single" w:sz="8" w:space="0" w:color="FFFFFF"/>
+            </w:tcBorders>
+            <w:shd w:val="clear" w:color="auto" w:fill="4472C4"/>
+            <w:tcMar>
+              <w:top w:w="71" w:type="dxa"/>
+              <w:left w:w="107" w:type="dxa"/>
+              <w:bottom w:w="0" w:type="dxa"/>
+              <w:right w:w="115" w:type="dxa"/>
+            </w:tcMar>
+          </w:tcPr>
+          <w:p>
+            <w:pPr>
+              <w:spacing w:after="124" w:line="265" w:lineRule="auto"/>
+              <w:ind w:left="184" w:right="585"/>
+              <w:rPr>
+                <w:b/>
+                <w:bCs/>
+                <w:i/>
+                <w:sz w:val="18"/>
+              </w:rPr>
+            </w:pPr>
+          </w:p>
+        </w:tc>
+        <w:tc>
+          <w:tcPr>
+            <w:tcW w:w="10080" w:type="dxa"/>
+            <w:tcBorders>
+              <w:top w:val="single" w:sz="8" w:space="0" w:color="FFFFFF"/>
+              <w:left w:val="single" w:sz="8" w:space="0" w:color="FFFFFF"/>
+              <w:bottom w:val="single" w:sz="8" w:space="0" w:color="FFFFFF"/>
+              <w:right w:val="single" w:sz="8" w:space="0" w:color="FFFFFF"/>
+            </w:tcBorders>
+            <w:shd w:val="clear" w:color="auto" w:fill="E9EBF5"/>
+            <w:tcMar>
+              <w:top w:w="71" w:type="dxa"/>
+              <w:left w:w="107" w:type="dxa"/>
+              <w:bottom w:w="0" w:type="dxa"/>
+              <w:right w:w="115" w:type="dxa"/>
+            </w:tcMar>
+          </w:tcPr>
+          <w:p>
+            <w:pPr>
+              <w:spacing w:after="124" w:line="265" w:lineRule="auto"/>
+              <w:ind w:left="184" w:right="585"/>
+              <w:rPr>
+                <w:i/>
+                <w:sz w:val="18"/>
+              </w:rPr>
+            </w:pPr>
+          </w:p>
+        </w:tc>
+      </w:tr>
+    </w:tbl>
+    <w:p/>
     <w:sectPr>
       <w:pgSz w:w="12240" w:h="15840"/>
       <w:pgMar w:top="1440" w:right="1080" w:bottom="1440" w:left="1080" w:header="708" w:footer="708" w:gutter="0"/>

</xml_diff>